<commit_message>
Allineamento Laboratori e aggiornamento appunti
</commit_message>
<xml_diff>
--- a/Appunti/Raccolta domande Tecweb.docx
+++ b/Appunti/Raccolta domande Tecweb.docx
@@ -2240,19 +2240,7 @@
     </w:p>
     <w:p>
       <w:r>
-        <w:t>L’accessibilità è un insieme di proprietà e regole da seguire per tutelare le varie categorie di utenti, in particolare quelli diversamente abili, rendendoli più facilmente usabili per tutte le categorie da diversi tipi di dispositivi.</w:t>
-      </w:r>
-      <w:r>
-        <w:t xml:space="preserve"> </w:t>
-      </w:r>
-      <w:r>
-        <w:t>Più formalmente: “usabilità di un prodotto/servizio/strumento per persone con ampio raggio di capacità”.</w:t>
-      </w:r>
-      <w:r>
-        <w:t xml:space="preserve"> </w:t>
-      </w:r>
-      <w:r>
-        <w:t xml:space="preserve">Bisogna pensarci </w:t>
+        <w:t xml:space="preserve">L’accessibilità è un insieme di proprietà e regole da seguire per tutelare le varie categorie di utenti, in particolare quelli diversamente abili, rendendoli più facilmente usabili per tutte le categorie da diversi tipi di dispositivi. Più formalmente: “usabilità di un prodotto/servizio/strumento per persone con ampio raggio di capacità”. Bisogna pensarci </w:t>
       </w:r>
       <w:r>
         <w:rPr>
@@ -5285,42 +5273,40 @@
         <w:rPr>
           <w:i/>
           <w:iCs/>
-          <w:lang w:val="en-US"/>
-        </w:rPr>
-      </w:pPr>
-      <w:r>
-        <w:rPr>
-          <w:i/>
-          <w:iCs/>
-        </w:rPr>
-        <w:tab/>
-      </w:r>
-      <w:r>
-        <w:rPr>
-          <w:i/>
-          <w:iCs/>
-        </w:rPr>
-        <w:tab/>
-      </w:r>
-      <w:r>
-        <w:rPr>
-          <w:i/>
-          <w:iCs/>
-        </w:rPr>
-        <w:tab/>
-      </w:r>
-      <w:r>
-        <w:rPr>
-          <w:i/>
-          <w:iCs/>
-        </w:rPr>
-        <w:tab/>
-      </w:r>
-      <w:r>
-        <w:rPr>
-          <w:i/>
-          <w:iCs/>
-          <w:lang w:val="en-US"/>
+        </w:rPr>
+      </w:pPr>
+      <w:r>
+        <w:rPr>
+          <w:i/>
+          <w:iCs/>
+        </w:rPr>
+        <w:tab/>
+      </w:r>
+      <w:r>
+        <w:rPr>
+          <w:i/>
+          <w:iCs/>
+        </w:rPr>
+        <w:tab/>
+      </w:r>
+      <w:r>
+        <w:rPr>
+          <w:i/>
+          <w:iCs/>
+        </w:rPr>
+        <w:tab/>
+      </w:r>
+      <w:r>
+        <w:rPr>
+          <w:i/>
+          <w:iCs/>
+        </w:rPr>
+        <w:tab/>
+      </w:r>
+      <w:r>
+        <w:rPr>
+          <w:i/>
+          <w:iCs/>
         </w:rPr>
         <w:t>&lt;td&gt;17&lt;/td&gt;</w:t>
       </w:r>
@@ -5338,31 +5324,27 @@
         <w:rPr>
           <w:i/>
           <w:iCs/>
-          <w:lang w:val="en-US"/>
-        </w:rPr>
-        <w:tab/>
-      </w:r>
-      <w:r>
-        <w:rPr>
-          <w:i/>
-          <w:iCs/>
-          <w:lang w:val="en-US"/>
-        </w:rPr>
-        <w:tab/>
-      </w:r>
-      <w:r>
-        <w:rPr>
-          <w:i/>
-          <w:iCs/>
-          <w:lang w:val="en-US"/>
-        </w:rPr>
-        <w:tab/>
-      </w:r>
-      <w:r>
-        <w:rPr>
-          <w:i/>
-          <w:iCs/>
-          <w:lang w:val="en-US"/>
+        </w:rPr>
+        <w:tab/>
+      </w:r>
+      <w:r>
+        <w:rPr>
+          <w:i/>
+          <w:iCs/>
+        </w:rPr>
+        <w:tab/>
+      </w:r>
+      <w:r>
+        <w:rPr>
+          <w:i/>
+          <w:iCs/>
+        </w:rPr>
+        <w:tab/>
+      </w:r>
+      <w:r>
+        <w:rPr>
+          <w:i/>
+          <w:iCs/>
         </w:rPr>
         <w:tab/>
       </w:r>
@@ -6060,10 +6042,7 @@
         <w:spacing w:after="0" w:line="240" w:lineRule="auto"/>
       </w:pPr>
       <w:r>
-        <w:t>Schema ambiguo: Sito con categorie ordinate per area privato/area azienda</w:t>
-      </w:r>
-      <w:r>
-        <w:t>, suddivisione per argomenti degli articoli di giornale</w:t>
+        <w:t>Schema ambiguo: Sito con categorie ordinate per area privato/area azienda, suddivisione per argomenti degli articoli di giornale</w:t>
       </w:r>
     </w:p>
     <w:p/>
@@ -6094,7 +6073,12 @@
         <w:t xml:space="preserve"> Gerarchia</w:t>
       </w:r>
     </w:p>
-    <w:p/>
+    <w:p>
+      <w:pPr>
+        <w:pStyle w:val="Paragrafoelenco"/>
+        <w:ind w:left="1068"/>
+      </w:pPr>
+    </w:p>
     <w:p>
       <w:pPr>
         <w:pStyle w:val="Paragrafoelenco"/>
@@ -6348,6 +6332,7 @@
           <w:szCs w:val="21"/>
           <w:shd w:val="clear" w:color="auto" w:fill="FFFFFF"/>
         </w:rPr>
+        <w:lastRenderedPageBreak/>
         <w:t>Quale di questi titoli è un titolo corretto?</w:t>
       </w:r>
     </w:p>
@@ -6654,6 +6639,668 @@
       </w:r>
     </w:p>
     <w:p/>
+    <w:p>
+      <w:pPr>
+        <w:pStyle w:val="Paragrafoelenco"/>
+        <w:numPr>
+          <w:ilvl w:val="0"/>
+          <w:numId w:val="9"/>
+        </w:numPr>
+      </w:pPr>
+      <w:r>
+        <w:rPr>
+          <w:rFonts w:ascii="Arial" w:hAnsi="Arial" w:cs="Arial"/>
+          <w:sz w:val="21"/>
+          <w:szCs w:val="21"/>
+          <w:shd w:val="clear" w:color="auto" w:fill="FFFFFF"/>
+        </w:rPr>
+        <w:t>Il layout a schede va facilmente incontro a problemi di manutenzione nel tempo</w:t>
+      </w:r>
+    </w:p>
+    <w:p>
+      <w:r>
+        <w:t>Vero; ciò accade per una serie di motivazioni:</w:t>
+      </w:r>
+    </w:p>
+    <w:p>
+      <w:r>
+        <w:t>Uno di questi è che, con l'aumentare del numero di schede, può diventare difficile per gli utenti navigare e trovare i contenuti che stanno cercando. Ciò può generare confusione e frustrazione e può richiedere uno sforzo significativo per riorganizzare e ristrutturare il layout a schede al fine di renderlo più facile da usare.</w:t>
+      </w:r>
+    </w:p>
+    <w:p>
+      <w:r>
+        <w:t>Un altro motivo è che quando i contenuti vengono aggiunti, rimossi o modificati, può essere necessario aggiornare il layout a schede per riflettere tali cambiamenti. Ciò può comportare l'aggiornamento delle etichette e del contenuto delle singole schede, nonché l'aggiunta o la rimozione di schede, se necessario. Questa operazione può richiedere molto tempo e un'attenta cura dei dettagli per garantire che il layout a schede rimanga organizzato e facile da usare.</w:t>
+      </w:r>
+    </w:p>
+    <w:p>
+      <w:r>
+        <w:t>Infine, i layout a schede possono incorrere in problemi di manutenzione se non sono progettati tenendo conto dell'accessibilità. Ad esempio, i layout a schede possono non essere facilmente navigabili dagli utenti con disabilità visive o non funzionare bene su dispositivi con schermi piccoli. In questi casi, potrebbe essere necessario uno sforzo significativo per rendere il layout a schede più accessibile a una gamma più ampia di utenti.</w:t>
+      </w:r>
+    </w:p>
+    <w:p/>
+    <w:p/>
+    <w:p>
+      <w:pPr>
+        <w:pStyle w:val="Paragrafoelenco"/>
+        <w:numPr>
+          <w:ilvl w:val="0"/>
+          <w:numId w:val="9"/>
+        </w:numPr>
+      </w:pPr>
+      <w:r>
+        <w:rPr>
+          <w:rFonts w:ascii="Arial" w:hAnsi="Arial" w:cs="Arial"/>
+          <w:sz w:val="21"/>
+          <w:szCs w:val="21"/>
+          <w:shd w:val="clear" w:color="auto" w:fill="FFFFFF"/>
+        </w:rPr>
+        <w:lastRenderedPageBreak/>
+        <w:t>La divisione tra contenuto e presentazione diminuisce il peso totale di un sito web</w:t>
+      </w:r>
+    </w:p>
+    <w:p>
+      <w:r>
+        <w:t xml:space="preserve">Vero, in quanto </w:t>
+      </w:r>
+      <w:r>
+        <w:t>consente di separare e ottimizzare i contenuti e le presentazioni in modo indipendente.</w:t>
+      </w:r>
+    </w:p>
+    <w:p>
+      <w:r>
+        <w:t>Quando il contenuto e la presentazione sono combinati nello stesso file o documento, può essere più difficile ottimizzare ogni aspetto del sito web per le prestazioni. Ad esempio, il contenuto può essere ottimizzato per la leggibilità e la chiarezza, ma la presentazione può non essere ottimizzata per garantire tempi di caricamento rapidi o un uso efficiente delle risorse.</w:t>
+      </w:r>
+    </w:p>
+    <w:p>
+      <w:pPr>
+        <w:pStyle w:val="Paragrafoelenco"/>
+        <w:numPr>
+          <w:ilvl w:val="0"/>
+          <w:numId w:val="9"/>
+        </w:numPr>
+        <w:rPr>
+          <w:rFonts w:ascii="Arial" w:hAnsi="Arial" w:cs="Arial"/>
+          <w:sz w:val="21"/>
+          <w:szCs w:val="21"/>
+          <w:shd w:val="clear" w:color="auto" w:fill="FFFFFF"/>
+        </w:rPr>
+      </w:pPr>
+      <w:r>
+        <w:rPr>
+          <w:rFonts w:ascii="Arial" w:hAnsi="Arial" w:cs="Arial"/>
+          <w:sz w:val="21"/>
+          <w:szCs w:val="21"/>
+          <w:shd w:val="clear" w:color="auto" w:fill="FFFFFF"/>
+        </w:rPr>
+        <w:t>La divisione tra contenuto e layout influenza il posizionamento di una pagina web nelle pagine di risposta dei motori di ricerca</w:t>
+      </w:r>
+    </w:p>
+    <w:p>
+      <w:r>
+        <w:t xml:space="preserve">Vero; </w:t>
+      </w:r>
+      <w:r>
+        <w:t>è sempre buona norma dividere contenuto e presentazione; questo ha un effetto anche sul posizionamento del sito web perché</w:t>
+      </w:r>
+      <w:r>
+        <w:t xml:space="preserve"> </w:t>
+      </w:r>
+      <w:r>
+        <w:t>i motori di ricerca raccolgono in modo automatico il contenuto della pagina</w:t>
+      </w:r>
+      <w:r>
+        <w:t xml:space="preserve"> </w:t>
+      </w:r>
+      <w:r>
+        <w:t>al fine della creazione dei loro indici (una buona separazione favorisce quindi un miglior posizionamento)</w:t>
+      </w:r>
+    </w:p>
+    <w:p>
+      <w:pPr>
+        <w:pStyle w:val="Paragrafoelenco"/>
+        <w:numPr>
+          <w:ilvl w:val="0"/>
+          <w:numId w:val="9"/>
+        </w:numPr>
+        <w:rPr>
+          <w:rFonts w:ascii="Arial" w:hAnsi="Arial" w:cs="Arial"/>
+          <w:sz w:val="21"/>
+          <w:szCs w:val="21"/>
+          <w:shd w:val="clear" w:color="auto" w:fill="FFFFFF"/>
+        </w:rPr>
+      </w:pPr>
+      <w:r>
+        <w:rPr>
+          <w:rFonts w:ascii="Arial" w:hAnsi="Arial" w:cs="Arial"/>
+          <w:sz w:val="21"/>
+          <w:szCs w:val="21"/>
+          <w:shd w:val="clear" w:color="auto" w:fill="FFFFFF"/>
+        </w:rPr>
+        <w:t>Dare una definizione di linguaggio di markup, descriverne le principali caratteristiche e fornire alcuni esempi di linguaggi di markup conosciuti (evidenziando in modo opportuno le differenze)</w:t>
+      </w:r>
+    </w:p>
+    <w:p>
+      <w:r>
+        <w:t>Un linguaggio di markup è un linguaggio formato dalle regole</w:t>
+      </w:r>
+      <w:r>
+        <w:t xml:space="preserve"> </w:t>
+      </w:r>
+      <w:r>
+        <w:t>che descrivono i meccanismi di rappresentazione (strutturali, semantici</w:t>
+      </w:r>
+      <w:r>
+        <w:t xml:space="preserve"> </w:t>
+      </w:r>
+      <w:r>
+        <w:t>e</w:t>
+      </w:r>
+      <w:r>
+        <w:t xml:space="preserve"> </w:t>
+      </w:r>
+      <w:r>
+        <w:t>presentazionali) di un</w:t>
+      </w:r>
+      <w:r>
+        <w:t xml:space="preserve"> </w:t>
+      </w:r>
+      <w:r>
+        <w:t>dato strutturato, generalmente un documento quale ad esempio una pagina web. Il linguaggio individua delle</w:t>
+      </w:r>
+      <w:r>
+        <w:t xml:space="preserve"> </w:t>
+      </w:r>
+      <w:r>
+        <w:t>parole chiave dette tag(marcatori) attraverso cui è possibile esplicitare il significato/funzione di una particolare area di testo. I linguaggi di markup si suddividono in linguaggi di tipo procedurale (ad es. TeX) o descrittivo (SGML, HTML, XML, ...).HTML, ad esempio, è un linguaggio di markup descrittivo in quanto definisce le regole che danno struttura al testo demandando la scelta del tipo di presentazione da applicare al testo al software che interpreterà la pagina (nel caso di HTML tale funzione è generalmente svolta dal browser).Un linguaggio di markup procedurale indica</w:t>
+      </w:r>
+      <w:r>
+        <w:t xml:space="preserve"> </w:t>
+      </w:r>
+      <w:r>
+        <w:t>invece</w:t>
+      </w:r>
+      <w:r>
+        <w:t xml:space="preserve"> </w:t>
+      </w:r>
+      <w:r>
+        <w:t>le procedure di elaborazione</w:t>
+      </w:r>
+      <w:r>
+        <w:t xml:space="preserve"> </w:t>
+      </w:r>
+      <w:r>
+        <w:t>del testo aggiungendo le istruzioni che dovranno</w:t>
+      </w:r>
+      <w:r>
+        <w:t xml:space="preserve"> </w:t>
+      </w:r>
+      <w:r>
+        <w:t>essere eseguite per visualizzare la porzione di testo</w:t>
+      </w:r>
+      <w:r>
+        <w:t xml:space="preserve"> </w:t>
+      </w:r>
+      <w:r>
+        <w:t>specificata da ciascun marcatore.</w:t>
+      </w:r>
+    </w:p>
+    <w:p>
+      <w:pPr>
+        <w:pStyle w:val="Paragrafoelenco"/>
+        <w:numPr>
+          <w:ilvl w:val="0"/>
+          <w:numId w:val="9"/>
+        </w:numPr>
+        <w:rPr>
+          <w:rFonts w:ascii="Arial" w:hAnsi="Arial" w:cs="Arial"/>
+          <w:sz w:val="21"/>
+          <w:szCs w:val="21"/>
+          <w:shd w:val="clear" w:color="auto" w:fill="FFFFFF"/>
+        </w:rPr>
+      </w:pPr>
+      <w:r>
+        <w:rPr>
+          <w:rFonts w:ascii="Arial" w:hAnsi="Arial" w:cs="Arial"/>
+          <w:sz w:val="21"/>
+          <w:szCs w:val="21"/>
+          <w:shd w:val="clear" w:color="auto" w:fill="FFFFFF"/>
+        </w:rPr>
+        <w:t>Dare una breve descrizione del Document Object Model(DOM).In particolare si indichi come questo viene</w:t>
+      </w:r>
+      <w:r>
+        <w:rPr>
+          <w:rFonts w:ascii="Arial" w:hAnsi="Arial" w:cs="Arial"/>
+          <w:sz w:val="21"/>
+          <w:szCs w:val="21"/>
+          <w:shd w:val="clear" w:color="auto" w:fill="FFFFFF"/>
+        </w:rPr>
+        <w:t xml:space="preserve"> </w:t>
+      </w:r>
+      <w:r>
+        <w:rPr>
+          <w:rFonts w:ascii="Arial" w:hAnsi="Arial" w:cs="Arial"/>
+          <w:sz w:val="21"/>
+          <w:szCs w:val="21"/>
+          <w:shd w:val="clear" w:color="auto" w:fill="FFFFFF"/>
+        </w:rPr>
+        <w:t>rappresentato e quali sono le sue funzioni principali.</w:t>
+      </w:r>
+    </w:p>
+    <w:p>
+      <w:r>
+        <w:t>Il DOM (Document Object Model) è uno standard W3C che definisce un</w:t>
+      </w:r>
+      <w:r>
+        <w:t xml:space="preserve"> </w:t>
+      </w:r>
+      <w:r>
+        <w:t xml:space="preserve">modello standard per l’accesso dinamico al contenuto di un documento (ad es. un file XML),consentendone la </w:t>
+      </w:r>
+      <w:r>
+        <w:t>visualizzazione</w:t>
+      </w:r>
+      <w:r>
+        <w:t xml:space="preserve"> </w:t>
+      </w:r>
+      <w:r>
+        <w:t xml:space="preserve">e </w:t>
+      </w:r>
+      <w:r>
+        <w:t>l’aggiornamento di contenuto/struttura/presentazione,</w:t>
+      </w:r>
+      <w:r>
+        <w:t xml:space="preserve"> </w:t>
+      </w:r>
+      <w:r>
+        <w:t>attraverso un’interfaccia neutrale rispetto ad uno specifico linguaggio</w:t>
+      </w:r>
+      <w:r>
+        <w:t xml:space="preserve"> </w:t>
+      </w:r>
+      <w:r>
+        <w:t>di programmazione o scripting. Un esempio classico di utilizzo è l’accesso ad una particolare pagina XHTML-che verrà rappresentata come un albero</w:t>
+      </w:r>
+      <w:r>
+        <w:t xml:space="preserve"> </w:t>
+      </w:r>
+      <w:r>
+        <w:t>a valle del</w:t>
+      </w:r>
+      <w:r>
+        <w:t xml:space="preserve"> </w:t>
+      </w:r>
+      <w:r>
+        <w:t>“parsing”</w:t>
+      </w:r>
+      <w:r>
+        <w:t xml:space="preserve"> </w:t>
+      </w:r>
+      <w:r>
+        <w:t>della pagina stessa-e</w:t>
+      </w:r>
+      <w:r>
+        <w:t xml:space="preserve"> </w:t>
+      </w:r>
+      <w:r>
+        <w:t>che potrà essere visitata o modificata utilizzando opportuni metodi per l’accesso a ciascun nodo</w:t>
+      </w:r>
+      <w:r>
+        <w:t xml:space="preserve"> </w:t>
+      </w:r>
+      <w:r>
+        <w:t>dell’albero, ad es. utilizzando JavaScript</w:t>
+      </w:r>
+      <w:r>
+        <w:t>.</w:t>
+      </w:r>
+    </w:p>
+    <w:p>
+      <w:pPr>
+        <w:pStyle w:val="Paragrafoelenco"/>
+        <w:numPr>
+          <w:ilvl w:val="0"/>
+          <w:numId w:val="9"/>
+        </w:numPr>
+        <w:rPr>
+          <w:rFonts w:ascii="Arial" w:hAnsi="Arial" w:cs="Arial"/>
+          <w:sz w:val="21"/>
+          <w:szCs w:val="21"/>
+          <w:shd w:val="clear" w:color="auto" w:fill="FFFFFF"/>
+        </w:rPr>
+      </w:pPr>
+      <w:r>
+        <w:rPr>
+          <w:rFonts w:ascii="Arial" w:hAnsi="Arial" w:cs="Arial"/>
+          <w:sz w:val="21"/>
+          <w:szCs w:val="21"/>
+          <w:shd w:val="clear" w:color="auto" w:fill="FFFFFF"/>
+        </w:rPr>
+        <w:t>In XHTML, il frammento &lt;img src="mypicture.jpg" alt="Happy face"&gt;risulta essere corretto</w:t>
+      </w:r>
+    </w:p>
+    <w:p>
+      <w:r>
+        <w:t>No, il</w:t>
+      </w:r>
+      <w:r>
+        <w:t xml:space="preserve"> </w:t>
+      </w:r>
+      <w:r>
+        <w:t>tag così come riportato non è chiuso</w:t>
+      </w:r>
+    </w:p>
+    <w:p>
+      <w:pPr>
+        <w:pStyle w:val="Paragrafoelenco"/>
+        <w:numPr>
+          <w:ilvl w:val="0"/>
+          <w:numId w:val="9"/>
+        </w:numPr>
+        <w:rPr>
+          <w:rFonts w:ascii="Arial" w:hAnsi="Arial" w:cs="Arial"/>
+          <w:sz w:val="21"/>
+          <w:szCs w:val="21"/>
+          <w:shd w:val="clear" w:color="auto" w:fill="FFFFFF"/>
+        </w:rPr>
+      </w:pPr>
+      <w:r>
+        <w:rPr>
+          <w:rFonts w:ascii="Arial" w:hAnsi="Arial" w:cs="Arial"/>
+          <w:sz w:val="21"/>
+          <w:szCs w:val="21"/>
+          <w:shd w:val="clear" w:color="auto" w:fill="FFFFFF"/>
+        </w:rPr>
+        <w:t>In XML, le due forme &lt;element&gt;&lt;/element&gt;e &lt;element/&gt; producono lo stesso identico risultato</w:t>
+      </w:r>
+    </w:p>
+    <w:p>
+      <w:r>
+        <w:t>Corretto, le due forme producono lo stesso identico risultato: un elemento vuoto</w:t>
+      </w:r>
+    </w:p>
+    <w:p>
+      <w:pPr>
+        <w:pStyle w:val="Paragrafoelenco"/>
+        <w:numPr>
+          <w:ilvl w:val="0"/>
+          <w:numId w:val="9"/>
+        </w:numPr>
+        <w:rPr>
+          <w:rFonts w:ascii="Arial" w:hAnsi="Arial" w:cs="Arial"/>
+          <w:sz w:val="21"/>
+          <w:szCs w:val="21"/>
+          <w:shd w:val="clear" w:color="auto" w:fill="FFFFFF"/>
+        </w:rPr>
+      </w:pPr>
+      <w:r>
+        <w:rPr>
+          <w:rFonts w:ascii="Arial" w:hAnsi="Arial" w:cs="Arial"/>
+          <w:sz w:val="21"/>
+          <w:szCs w:val="21"/>
+          <w:shd w:val="clear" w:color="auto" w:fill="FFFFFF"/>
+        </w:rPr>
+        <w:t>Descrivete la differenza tra linguaggi di tipo server side</w:t>
+      </w:r>
+      <w:r>
+        <w:rPr>
+          <w:rFonts w:ascii="Arial" w:hAnsi="Arial" w:cs="Arial"/>
+          <w:sz w:val="21"/>
+          <w:szCs w:val="21"/>
+          <w:shd w:val="clear" w:color="auto" w:fill="FFFFFF"/>
+        </w:rPr>
+        <w:t xml:space="preserve"> </w:t>
+      </w:r>
+      <w:r>
+        <w:rPr>
+          <w:rFonts w:ascii="Arial" w:hAnsi="Arial" w:cs="Arial"/>
+          <w:sz w:val="21"/>
+          <w:szCs w:val="21"/>
+          <w:shd w:val="clear" w:color="auto" w:fill="FFFFFF"/>
+        </w:rPr>
+        <w:t>e client side</w:t>
+      </w:r>
+    </w:p>
+    <w:p>
+      <w:r>
+        <w:t xml:space="preserve">I linguaggi lato server sono linguaggi di programmazione che vengono eseguiti su un server, piuttosto che in un browser web. Vengono utilizzati per costruire siti e applicazioni web dinamiche e sono responsabili </w:t>
+      </w:r>
+      <w:r>
+        <w:lastRenderedPageBreak/>
+        <w:t>dell'elaborazione delle richieste lato server, dell'interazione con i database e della generazione di HTML, CSS e JavaScript da visualizzare sul client.</w:t>
+      </w:r>
+    </w:p>
+    <w:p>
+      <w:r>
+        <w:t>Alcuni esempi di linguaggi lato server sono PHP, ASP e Ruby.</w:t>
+      </w:r>
+    </w:p>
+    <w:p>
+      <w:r>
+        <w:t>I linguaggi lato client, invece, sono linguaggi di programmazione che vengono eseguiti in un browser web, piuttosto che su un server. Sono responsabili della gestione delle richieste e delle interazioni sul lato client e sono utilizzati per costruire applicazioni web interattive e reattive.</w:t>
+      </w:r>
+    </w:p>
+    <w:p>
+      <w:r>
+        <w:t>Alcuni esempi di linguaggi lato client sono HTML, CSS e JavaScript.</w:t>
+      </w:r>
+    </w:p>
+    <w:p>
+      <w:r>
+        <w:t>In generale, i linguaggi lato server sono utilizzati per gestire la logica e le funzionalità back-end di un sito o di un'applicazione web, mentre i linguaggi lato client sono utilizzati per gestire il design front-end e l'interfaccia utente. Entrambi sono importanti per costruire un'applicazione web funzionale e facile da usare e spesso lavorano insieme per fornire un'esperienza utente senza soluzione di continuità.</w:t>
+      </w:r>
+    </w:p>
+    <w:p>
+      <w:pPr>
+        <w:pStyle w:val="Paragrafoelenco"/>
+        <w:numPr>
+          <w:ilvl w:val="0"/>
+          <w:numId w:val="9"/>
+        </w:numPr>
+        <w:rPr>
+          <w:rFonts w:ascii="Arial" w:hAnsi="Arial" w:cs="Arial"/>
+          <w:sz w:val="21"/>
+          <w:szCs w:val="21"/>
+          <w:shd w:val="clear" w:color="auto" w:fill="FFFFFF"/>
+        </w:rPr>
+      </w:pPr>
+      <w:r>
+        <w:rPr>
+          <w:rFonts w:ascii="Arial" w:hAnsi="Arial" w:cs="Arial"/>
+          <w:sz w:val="21"/>
+          <w:szCs w:val="21"/>
+          <w:shd w:val="clear" w:color="auto" w:fill="FFFFFF"/>
+        </w:rPr>
+        <w:t>Le tabelle non causano mai problemi di accessibilità</w:t>
+      </w:r>
+    </w:p>
+    <w:p>
+      <w:r>
+        <w:t>Le</w:t>
+      </w:r>
+      <w:r>
+        <w:t xml:space="preserve"> tabelle causano spesso problemi di accessibilità, soprattutto se utilizzate impropriamente per funzioni di presentazione</w:t>
+      </w:r>
+      <w:r>
+        <w:t>.</w:t>
+      </w:r>
+    </w:p>
+    <w:p>
+      <w:pPr>
+        <w:pStyle w:val="Paragrafoelenco"/>
+        <w:numPr>
+          <w:ilvl w:val="0"/>
+          <w:numId w:val="9"/>
+        </w:numPr>
+        <w:rPr>
+          <w:rFonts w:ascii="Arial" w:hAnsi="Arial" w:cs="Arial"/>
+          <w:sz w:val="21"/>
+          <w:szCs w:val="21"/>
+          <w:shd w:val="clear" w:color="auto" w:fill="FFFFFF"/>
+        </w:rPr>
+      </w:pPr>
+      <w:r>
+        <w:rPr>
+          <w:rFonts w:ascii="Arial" w:hAnsi="Arial" w:cs="Arial"/>
+          <w:sz w:val="21"/>
+          <w:szCs w:val="21"/>
+          <w:shd w:val="clear" w:color="auto" w:fill="FFFFFF"/>
+        </w:rPr>
+        <w:t>Consentire la fruibilità di una pagina attraverso lo screenreader è una condizione necessaria e sufficiente per definire una pagina accessibile</w:t>
+      </w:r>
+    </w:p>
+    <w:p>
+      <w:r>
+        <w:t>Consentire la fruibilità di una pagina attraverso uno screen reader è un aspetto importante dell'accessibilità web, ma non è l'unica condizione necessaria e sufficiente per definire una pagina accessibile.</w:t>
+      </w:r>
+    </w:p>
+    <w:p>
+      <w:r>
+        <w:t>L'accessibilità del web si riferisce alla pratica di rendere i siti e le applicazioni web utilizzabili dalle persone con disabilità, comprese quelle con problemi visivi, uditivi, motori e cognitivi. Si tratta di progettare e costruire siti web in modo da renderli utilizzabili e comprensibili al maggior numero possibile di persone, indipendentemente dalle loro capacità o dai loro dispositivi.</w:t>
+      </w:r>
+    </w:p>
+    <w:p>
+      <w:r>
+        <w:t>Per garantire che una pagina sia accessibile, è importante considerare un'ampia gamma di fattori di accessibilità, tra cui:</w:t>
+      </w:r>
+    </w:p>
+    <w:p>
+      <w:pPr>
+        <w:pStyle w:val="Paragrafoelenco"/>
+        <w:numPr>
+          <w:ilvl w:val="0"/>
+          <w:numId w:val="9"/>
+        </w:numPr>
+      </w:pPr>
+      <w:r>
+        <w:t>La possibilità di utilizzare la pagina con uno screen reader o un'altra tecnologia assistiva</w:t>
+      </w:r>
+    </w:p>
+    <w:p>
+      <w:pPr>
+        <w:pStyle w:val="Paragrafoelenco"/>
+        <w:numPr>
+          <w:ilvl w:val="0"/>
+          <w:numId w:val="9"/>
+        </w:numPr>
+      </w:pPr>
+      <w:r>
+        <w:t>la possibilità di navigare nella pagina utilizzando una tastiera o un altro dispositivo di input assistivo</w:t>
+      </w:r>
+    </w:p>
+    <w:p>
+      <w:pPr>
+        <w:pStyle w:val="Paragrafoelenco"/>
+        <w:numPr>
+          <w:ilvl w:val="0"/>
+          <w:numId w:val="9"/>
+        </w:numPr>
+      </w:pPr>
+      <w:r>
+        <w:t>l'uso di titoli, etichette e testi di collegamento chiari e descrittivi</w:t>
+      </w:r>
+    </w:p>
+    <w:p>
+      <w:pPr>
+        <w:pStyle w:val="Paragrafoelenco"/>
+        <w:numPr>
+          <w:ilvl w:val="0"/>
+          <w:numId w:val="9"/>
+        </w:numPr>
+      </w:pPr>
+      <w:r>
+        <w:t>L'uso di un adeguato contrasto di colori per rendere il testo e la grafica visibili agli utenti con disabilità visive.</w:t>
+      </w:r>
+    </w:p>
+    <w:p>
+      <w:pPr>
+        <w:pStyle w:val="Paragrafoelenco"/>
+        <w:numPr>
+          <w:ilvl w:val="0"/>
+          <w:numId w:val="9"/>
+        </w:numPr>
+      </w:pPr>
+      <w:r>
+        <w:t>L'uso di un testo alt appropriato e descrittivo per le immagini e altri elementi non testuali.</w:t>
+      </w:r>
+    </w:p>
+    <w:p>
+      <w:r>
+        <w:t>Il rispetto di queste e altre linee guida sull'accessibilità può contribuire a garantire che una pagina sia utilizzabile e comprensibile per il maggior numero possibile di persone, comprese quelle con disabilità.</w:t>
+      </w:r>
+    </w:p>
+    <w:p>
+      <w:pPr>
+        <w:pStyle w:val="Paragrafoelenco"/>
+        <w:numPr>
+          <w:ilvl w:val="0"/>
+          <w:numId w:val="9"/>
+        </w:numPr>
+        <w:rPr>
+          <w:rFonts w:ascii="Arial" w:hAnsi="Arial" w:cs="Arial"/>
+          <w:sz w:val="21"/>
+          <w:szCs w:val="21"/>
+          <w:shd w:val="clear" w:color="auto" w:fill="FFFFFF"/>
+        </w:rPr>
+      </w:pPr>
+      <w:r>
+        <w:rPr>
+          <w:rFonts w:ascii="Arial" w:hAnsi="Arial" w:cs="Arial"/>
+          <w:sz w:val="21"/>
+          <w:szCs w:val="21"/>
+          <w:shd w:val="clear" w:color="auto" w:fill="FFFFFF"/>
+        </w:rPr>
+        <w:t xml:space="preserve">La presenza di una barra con il path di contesto in una pagina web evita il </w:t>
+      </w:r>
+      <w:r>
+        <w:rPr>
+          <w:rFonts w:ascii="Arial" w:hAnsi="Arial" w:cs="Arial"/>
+          <w:sz w:val="21"/>
+          <w:szCs w:val="21"/>
+          <w:shd w:val="clear" w:color="auto" w:fill="FFFFFF"/>
+        </w:rPr>
+        <w:t>sovraccarico</w:t>
+      </w:r>
+      <w:r>
+        <w:rPr>
+          <w:rFonts w:ascii="Arial" w:hAnsi="Arial" w:cs="Arial"/>
+          <w:sz w:val="21"/>
+          <w:szCs w:val="21"/>
+          <w:shd w:val="clear" w:color="auto" w:fill="FFFFFF"/>
+        </w:rPr>
+        <w:t xml:space="preserve"> cognitivo dell’utente</w:t>
+      </w:r>
+      <w:r>
+        <w:rPr>
+          <w:rFonts w:ascii="Arial" w:hAnsi="Arial" w:cs="Arial"/>
+          <w:sz w:val="21"/>
+          <w:szCs w:val="21"/>
+          <w:shd w:val="clear" w:color="auto" w:fill="FFFFFF"/>
+        </w:rPr>
+        <w:t xml:space="preserve"> </w:t>
+      </w:r>
+    </w:p>
+    <w:p>
+      <w:r>
+        <w:t xml:space="preserve">Falso; </w:t>
+      </w:r>
+      <w:r>
+        <w:t>Il sovraccarico cognitivo si riferisce alla sensazione di essere sopraffatti o sovraccaricati di informazioni, che può portare a una diminuzione della produttività e a difficoltà di comprensione e interazione con un sito web o un'applicazione web.</w:t>
+      </w:r>
+    </w:p>
+    <w:p>
+      <w:r>
+        <w:t xml:space="preserve">Una barra di percorso contestuale è un elemento di navigazione che visualizza la gerarchia delle pagine all'interno di un sito o di un'applicazione web, partendo dalla pagina principale e scendendo attraverso i </w:t>
+      </w:r>
+      <w:r>
+        <w:lastRenderedPageBreak/>
+        <w:t>vari livelli di sottopagine. Questo può aiutare gli utenti a capire la struttura del sito e la relazione tra le diverse pagine, facilitando l'orientamento e la ricerca di contenuti specifici.</w:t>
+      </w:r>
+    </w:p>
+    <w:p>
+      <w:r>
+        <w:t>Fornendo agli utenti questo contesto e queste informazioni aggiuntive, una barra di percorso contestuale può contribuire a ridurre il sovraccarico cognitivo e a facilitare la navigazione e l'interazione con il sito. Tuttavia, è importante utilizzare le barre dei percorsi contestuali in modo appropriato e moderato, poiché informazioni eccessive o non necessarie possono comunque contribuire al sovraccarico cognitivo.</w:t>
+      </w:r>
+    </w:p>
     <w:sectPr>
       <w:pgSz w:w="11906" w:h="16838"/>
       <w:pgMar w:top="1417" w:right="1134" w:bottom="1134" w:left="1134" w:header="708" w:footer="708" w:gutter="0"/>
@@ -7474,7 +8121,7 @@
   <w:abstractNum w:abstractNumId="8" w15:restartNumberingAfterBreak="0">
     <w:nsid w:val="793776A5"/>
     <w:multiLevelType w:val="hybridMultilevel"/>
-    <w:tmpl w:val="B0705970"/>
+    <w:tmpl w:val="59BACE0E"/>
     <w:lvl w:ilvl="0" w:tplc="C02AA5D8">
       <w:numFmt w:val="bullet"/>
       <w:lvlText w:val="-"/>

</xml_diff>

<commit_message>
Modifiche agli appunti e conclusione
</commit_message>
<xml_diff>
--- a/Appunti/Raccolta domande Tecweb.docx
+++ b/Appunti/Raccolta domande Tecweb.docx
@@ -921,8 +921,13 @@
         <w:t xml:space="preserve">. </w:t>
       </w:r>
       <w:r>
-        <w:t>Se veniss</w:t>
-      </w:r>
+        <w:t xml:space="preserve">Se </w:t>
+      </w:r>
+      <w:proofErr w:type="spellStart"/>
+      <w:r>
+        <w:t>veniss</w:t>
+      </w:r>
+      <w:proofErr w:type="spellEnd"/>
     </w:p>
     <w:p>
       <w:pPr>
@@ -7137,6 +7142,294 @@
         <w:t>Fornendo agli utenti questo contesto e queste informazioni aggiuntive, una barra di percorso contestuale può contribuire a ridurre il sovraccarico cognitivo e a facilitare la navigazione e l'interazione con il sito. Tuttavia, è importante utilizzare le barre dei percorsi contestuali in modo appropriato e moderato, poiché informazioni eccessive o non necessarie possono comunque contribuire al sovraccarico cognitivo.</w:t>
       </w:r>
     </w:p>
+    <w:p>
+      <w:pPr>
+        <w:pStyle w:val="Paragrafoelenco"/>
+        <w:numPr>
+          <w:ilvl w:val="0"/>
+          <w:numId w:val="9"/>
+        </w:numPr>
+        <w:rPr>
+          <w:rFonts w:ascii="Arial" w:hAnsi="Arial" w:cs="Arial"/>
+          <w:sz w:val="21"/>
+          <w:szCs w:val="21"/>
+          <w:shd w:val="clear" w:color="auto" w:fill="FFFFFF"/>
+        </w:rPr>
+      </w:pPr>
+      <w:r>
+        <w:rPr>
+          <w:rFonts w:ascii="Arial" w:hAnsi="Arial" w:cs="Arial"/>
+          <w:sz w:val="21"/>
+          <w:szCs w:val="21"/>
+          <w:shd w:val="clear" w:color="auto" w:fill="FFFFFF"/>
+        </w:rPr>
+        <w:t>Quali di questi test devono essere fatti per migliorare l'accessibilità di una pagina web?</w:t>
+      </w:r>
+    </w:p>
+    <w:p>
+      <w:pPr>
+        <w:rPr>
+          <w:rFonts w:ascii="Arial" w:hAnsi="Arial" w:cs="Arial"/>
+          <w:sz w:val="21"/>
+          <w:szCs w:val="21"/>
+          <w:shd w:val="clear" w:color="auto" w:fill="FFFFFF"/>
+        </w:rPr>
+      </w:pPr>
+    </w:p>
+    <w:p>
+      <w:pPr>
+        <w:pStyle w:val="Paragrafoelenco"/>
+        <w:numPr>
+          <w:ilvl w:val="0"/>
+          <w:numId w:val="10"/>
+        </w:numPr>
+        <w:spacing w:after="0" w:line="240" w:lineRule="auto"/>
+        <w:rPr>
+          <w:u w:val="single"/>
+        </w:rPr>
+      </w:pPr>
+      <w:r>
+        <w:rPr>
+          <w:u w:val="single"/>
+        </w:rPr>
+        <w:t>Validità del codice HTML</w:t>
+      </w:r>
+    </w:p>
+    <w:p>
+      <w:pPr>
+        <w:pStyle w:val="Paragrafoelenco"/>
+        <w:numPr>
+          <w:ilvl w:val="0"/>
+          <w:numId w:val="10"/>
+        </w:numPr>
+        <w:spacing w:after="0" w:line="240" w:lineRule="auto"/>
+      </w:pPr>
+      <w:r>
+        <w:t>Controllo esistenza di link circolari (È più un fattore di usabilità)</w:t>
+      </w:r>
+    </w:p>
+    <w:p>
+      <w:pPr>
+        <w:pStyle w:val="Paragrafoelenco"/>
+        <w:numPr>
+          <w:ilvl w:val="0"/>
+          <w:numId w:val="10"/>
+        </w:numPr>
+        <w:spacing w:after="0" w:line="240" w:lineRule="auto"/>
+      </w:pPr>
+      <w:r>
+        <w:t>Controllo esistenza di link rotti (È più un fattore di usabilità)</w:t>
+      </w:r>
+    </w:p>
+    <w:p>
+      <w:pPr>
+        <w:pStyle w:val="Paragrafoelenco"/>
+        <w:numPr>
+          <w:ilvl w:val="0"/>
+          <w:numId w:val="10"/>
+        </w:numPr>
+        <w:spacing w:after="0" w:line="240" w:lineRule="auto"/>
+        <w:rPr>
+          <w:u w:val="single"/>
+        </w:rPr>
+      </w:pPr>
+      <w:r>
+        <w:rPr>
+          <w:u w:val="single"/>
+        </w:rPr>
+        <w:t>Controllo presenza di alternative multisensoriali</w:t>
+      </w:r>
+    </w:p>
+    <w:p>
+      <w:pPr>
+        <w:pStyle w:val="Paragrafoelenco"/>
+        <w:numPr>
+          <w:ilvl w:val="0"/>
+          <w:numId w:val="10"/>
+        </w:numPr>
+        <w:spacing w:after="0" w:line="240" w:lineRule="auto"/>
+        <w:rPr>
+          <w:u w:val="single"/>
+        </w:rPr>
+      </w:pPr>
+      <w:r>
+        <w:rPr>
+          <w:u w:val="single"/>
+        </w:rPr>
+        <w:t>Controllo della presenza e dell'adeguatezza degli attributi alt</w:t>
+      </w:r>
+    </w:p>
+    <w:p>
+      <w:pPr>
+        <w:pStyle w:val="Paragrafoelenco"/>
+        <w:numPr>
+          <w:ilvl w:val="0"/>
+          <w:numId w:val="10"/>
+        </w:numPr>
+        <w:spacing w:after="0" w:line="240" w:lineRule="auto"/>
+      </w:pPr>
+      <w:r>
+        <w:t>Controllo estetica dei colori (Non interessa particolarmente)</w:t>
+      </w:r>
+    </w:p>
+    <w:p/>
+    <w:p>
+      <w:pPr>
+        <w:pStyle w:val="Paragrafoelenco"/>
+        <w:numPr>
+          <w:ilvl w:val="0"/>
+          <w:numId w:val="9"/>
+        </w:numPr>
+        <w:rPr>
+          <w:rFonts w:ascii="Arial" w:hAnsi="Arial" w:cs="Arial"/>
+          <w:sz w:val="21"/>
+          <w:szCs w:val="21"/>
+          <w:shd w:val="clear" w:color="auto" w:fill="FFFFFF"/>
+        </w:rPr>
+      </w:pPr>
+      <w:r>
+        <w:rPr>
+          <w:rFonts w:ascii="Arial" w:hAnsi="Arial" w:cs="Arial"/>
+          <w:sz w:val="21"/>
+          <w:szCs w:val="21"/>
+          <w:shd w:val="clear" w:color="auto" w:fill="FFFFFF"/>
+        </w:rPr>
+        <w:t xml:space="preserve">Che livello di accessibilità WCAG richiede la legge italiana ed europea? </w:t>
+      </w:r>
+      <w:r>
+        <w:rPr>
+          <w:rFonts w:ascii="Arial" w:hAnsi="Arial" w:cs="Arial"/>
+          <w:sz w:val="21"/>
+          <w:szCs w:val="21"/>
+          <w:shd w:val="clear" w:color="auto" w:fill="FFFFFF"/>
+        </w:rPr>
+        <w:sym w:font="Wingdings" w:char="F0E0"/>
+      </w:r>
+      <w:r>
+        <w:rPr>
+          <w:rFonts w:ascii="Arial" w:hAnsi="Arial" w:cs="Arial"/>
+          <w:sz w:val="21"/>
+          <w:szCs w:val="21"/>
+          <w:shd w:val="clear" w:color="auto" w:fill="FFFFFF"/>
+        </w:rPr>
+        <w:t xml:space="preserve"> AA</w:t>
+      </w:r>
+    </w:p>
+    <w:p>
+      <w:pPr>
+        <w:pStyle w:val="Paragrafoelenco"/>
+        <w:numPr>
+          <w:ilvl w:val="0"/>
+          <w:numId w:val="9"/>
+        </w:numPr>
+        <w:rPr>
+          <w:rFonts w:ascii="Arial" w:hAnsi="Arial" w:cs="Arial"/>
+          <w:sz w:val="21"/>
+          <w:szCs w:val="21"/>
+          <w:shd w:val="clear" w:color="auto" w:fill="FFFFFF"/>
+        </w:rPr>
+      </w:pPr>
+      <w:r>
+        <w:rPr>
+          <w:rFonts w:ascii="Arial" w:hAnsi="Arial" w:cs="Arial"/>
+          <w:sz w:val="21"/>
+          <w:szCs w:val="21"/>
+          <w:shd w:val="clear" w:color="auto" w:fill="FFFFFF"/>
+        </w:rPr>
+        <w:t>Un attributo aria-label può essere usato per associare un'etichetta ad un tag input?</w:t>
+      </w:r>
+      <w:r>
+        <w:rPr>
+          <w:rFonts w:ascii="Arial" w:hAnsi="Arial" w:cs="Arial"/>
+          <w:sz w:val="21"/>
+          <w:szCs w:val="21"/>
+          <w:shd w:val="clear" w:color="auto" w:fill="FFFFFF"/>
+        </w:rPr>
+        <w:t xml:space="preserve"> </w:t>
+      </w:r>
+      <w:r>
+        <w:rPr>
+          <w:rFonts w:ascii="Arial" w:hAnsi="Arial" w:cs="Arial"/>
+          <w:sz w:val="21"/>
+          <w:szCs w:val="21"/>
+          <w:shd w:val="clear" w:color="auto" w:fill="FFFFFF"/>
+        </w:rPr>
+        <w:sym w:font="Wingdings" w:char="F0E0"/>
+      </w:r>
+      <w:r>
+        <w:rPr>
+          <w:rFonts w:ascii="Arial" w:hAnsi="Arial" w:cs="Arial"/>
+          <w:sz w:val="21"/>
+          <w:szCs w:val="21"/>
+          <w:shd w:val="clear" w:color="auto" w:fill="FFFFFF"/>
+        </w:rPr>
+        <w:t xml:space="preserve"> No</w:t>
+      </w:r>
+    </w:p>
+    <w:p>
+      <w:pPr>
+        <w:spacing w:after="0"/>
+      </w:pPr>
+      <w:r>
+        <w:t xml:space="preserve">(È possibile farlo, ma è scorretto. Per il tag input, esiste già label che è semanticamente corretto, ma </w:t>
+      </w:r>
+    </w:p>
+    <w:p>
+      <w:pPr>
+        <w:spacing w:after="0"/>
+      </w:pPr>
+      <w:r>
+        <w:t xml:space="preserve">aria-label è il modo di farlo se non avessi nessun altro modo di quello. </w:t>
+      </w:r>
+    </w:p>
+    <w:p>
+      <w:pPr>
+        <w:spacing w:after="0"/>
+      </w:pPr>
+    </w:p>
+    <w:p>
+      <w:pPr>
+        <w:pStyle w:val="Paragrafoelenco"/>
+        <w:numPr>
+          <w:ilvl w:val="0"/>
+          <w:numId w:val="9"/>
+        </w:numPr>
+        <w:rPr>
+          <w:rFonts w:ascii="Arial" w:hAnsi="Arial" w:cs="Arial"/>
+          <w:sz w:val="21"/>
+          <w:szCs w:val="21"/>
+          <w:shd w:val="clear" w:color="auto" w:fill="FFFFFF"/>
+        </w:rPr>
+      </w:pPr>
+      <w:r>
+        <w:rPr>
+          <w:rFonts w:ascii="Arial" w:hAnsi="Arial" w:cs="Arial"/>
+          <w:sz w:val="21"/>
+          <w:szCs w:val="21"/>
+          <w:shd w:val="clear" w:color="auto" w:fill="FFFFFF"/>
+        </w:rPr>
+        <w:t xml:space="preserve">Tutti i test di accessibilità possono essere fatti in modo automatico? </w:t>
+      </w:r>
+      <w:r>
+        <w:rPr>
+          <w:rFonts w:ascii="Arial" w:hAnsi="Arial" w:cs="Arial"/>
+          <w:sz w:val="21"/>
+          <w:szCs w:val="21"/>
+          <w:shd w:val="clear" w:color="auto" w:fill="FFFFFF"/>
+        </w:rPr>
+        <w:sym w:font="Wingdings" w:char="F0E0"/>
+      </w:r>
+      <w:r>
+        <w:rPr>
+          <w:rFonts w:ascii="Arial" w:hAnsi="Arial" w:cs="Arial"/>
+          <w:sz w:val="21"/>
+          <w:szCs w:val="21"/>
+          <w:shd w:val="clear" w:color="auto" w:fill="FFFFFF"/>
+        </w:rPr>
+        <w:t xml:space="preserve"> No</w:t>
+      </w:r>
+    </w:p>
+    <w:p/>
     <w:sectPr>
       <w:pgSz w:w="11906" w:h="16838"/>
       <w:pgMar w:top="1417" w:right="1134" w:bottom="1134" w:left="1134" w:header="708" w:footer="708" w:gutter="0"/>
@@ -7665,6 +7958,119 @@
     </w:lvl>
   </w:abstractNum>
   <w:abstractNum w:abstractNumId="5" w15:restartNumberingAfterBreak="0">
+    <w:nsid w:val="454235C9"/>
+    <w:multiLevelType w:val="hybridMultilevel"/>
+    <w:tmpl w:val="4C3ACC78"/>
+    <w:lvl w:ilvl="0" w:tplc="04100001">
+      <w:start w:val="1"/>
+      <w:numFmt w:val="bullet"/>
+      <w:lvlText w:val=""/>
+      <w:lvlJc w:val="left"/>
+      <w:pPr>
+        <w:ind w:left="720" w:hanging="360"/>
+      </w:pPr>
+      <w:rPr>
+        <w:rFonts w:ascii="Symbol" w:hAnsi="Symbol" w:hint="default"/>
+      </w:rPr>
+    </w:lvl>
+    <w:lvl w:ilvl="1" w:tplc="04100003" w:tentative="1">
+      <w:start w:val="1"/>
+      <w:numFmt w:val="bullet"/>
+      <w:lvlText w:val="o"/>
+      <w:lvlJc w:val="left"/>
+      <w:pPr>
+        <w:ind w:left="1440" w:hanging="360"/>
+      </w:pPr>
+      <w:rPr>
+        <w:rFonts w:ascii="Courier New" w:hAnsi="Courier New" w:cs="Courier New" w:hint="default"/>
+      </w:rPr>
+    </w:lvl>
+    <w:lvl w:ilvl="2" w:tplc="04100005" w:tentative="1">
+      <w:start w:val="1"/>
+      <w:numFmt w:val="bullet"/>
+      <w:lvlText w:val=""/>
+      <w:lvlJc w:val="left"/>
+      <w:pPr>
+        <w:ind w:left="2160" w:hanging="360"/>
+      </w:pPr>
+      <w:rPr>
+        <w:rFonts w:ascii="Wingdings" w:hAnsi="Wingdings" w:hint="default"/>
+      </w:rPr>
+    </w:lvl>
+    <w:lvl w:ilvl="3" w:tplc="04100001" w:tentative="1">
+      <w:start w:val="1"/>
+      <w:numFmt w:val="bullet"/>
+      <w:lvlText w:val=""/>
+      <w:lvlJc w:val="left"/>
+      <w:pPr>
+        <w:ind w:left="2880" w:hanging="360"/>
+      </w:pPr>
+      <w:rPr>
+        <w:rFonts w:ascii="Symbol" w:hAnsi="Symbol" w:hint="default"/>
+      </w:rPr>
+    </w:lvl>
+    <w:lvl w:ilvl="4" w:tplc="04100003" w:tentative="1">
+      <w:start w:val="1"/>
+      <w:numFmt w:val="bullet"/>
+      <w:lvlText w:val="o"/>
+      <w:lvlJc w:val="left"/>
+      <w:pPr>
+        <w:ind w:left="3600" w:hanging="360"/>
+      </w:pPr>
+      <w:rPr>
+        <w:rFonts w:ascii="Courier New" w:hAnsi="Courier New" w:cs="Courier New" w:hint="default"/>
+      </w:rPr>
+    </w:lvl>
+    <w:lvl w:ilvl="5" w:tplc="04100005" w:tentative="1">
+      <w:start w:val="1"/>
+      <w:numFmt w:val="bullet"/>
+      <w:lvlText w:val=""/>
+      <w:lvlJc w:val="left"/>
+      <w:pPr>
+        <w:ind w:left="4320" w:hanging="360"/>
+      </w:pPr>
+      <w:rPr>
+        <w:rFonts w:ascii="Wingdings" w:hAnsi="Wingdings" w:hint="default"/>
+      </w:rPr>
+    </w:lvl>
+    <w:lvl w:ilvl="6" w:tplc="04100001" w:tentative="1">
+      <w:start w:val="1"/>
+      <w:numFmt w:val="bullet"/>
+      <w:lvlText w:val=""/>
+      <w:lvlJc w:val="left"/>
+      <w:pPr>
+        <w:ind w:left="5040" w:hanging="360"/>
+      </w:pPr>
+      <w:rPr>
+        <w:rFonts w:ascii="Symbol" w:hAnsi="Symbol" w:hint="default"/>
+      </w:rPr>
+    </w:lvl>
+    <w:lvl w:ilvl="7" w:tplc="04100003" w:tentative="1">
+      <w:start w:val="1"/>
+      <w:numFmt w:val="bullet"/>
+      <w:lvlText w:val="o"/>
+      <w:lvlJc w:val="left"/>
+      <w:pPr>
+        <w:ind w:left="5760" w:hanging="360"/>
+      </w:pPr>
+      <w:rPr>
+        <w:rFonts w:ascii="Courier New" w:hAnsi="Courier New" w:cs="Courier New" w:hint="default"/>
+      </w:rPr>
+    </w:lvl>
+    <w:lvl w:ilvl="8" w:tplc="04100005" w:tentative="1">
+      <w:start w:val="1"/>
+      <w:numFmt w:val="bullet"/>
+      <w:lvlText w:val=""/>
+      <w:lvlJc w:val="left"/>
+      <w:pPr>
+        <w:ind w:left="6480" w:hanging="360"/>
+      </w:pPr>
+      <w:rPr>
+        <w:rFonts w:ascii="Wingdings" w:hAnsi="Wingdings" w:hint="default"/>
+      </w:rPr>
+    </w:lvl>
+  </w:abstractNum>
+  <w:abstractNum w:abstractNumId="6" w15:restartNumberingAfterBreak="0">
     <w:nsid w:val="5C1B343F"/>
     <w:multiLevelType w:val="hybridMultilevel"/>
     <w:tmpl w:val="3482D586"/>
@@ -7753,7 +8159,7 @@
       </w:pPr>
     </w:lvl>
   </w:abstractNum>
-  <w:abstractNum w:abstractNumId="6" w15:restartNumberingAfterBreak="0">
+  <w:abstractNum w:abstractNumId="7" w15:restartNumberingAfterBreak="0">
     <w:nsid w:val="6C9C622A"/>
     <w:multiLevelType w:val="hybridMultilevel"/>
     <w:tmpl w:val="BCD23338"/>
@@ -7865,7 +8271,7 @@
       </w:rPr>
     </w:lvl>
   </w:abstractNum>
-  <w:abstractNum w:abstractNumId="7" w15:restartNumberingAfterBreak="0">
+  <w:abstractNum w:abstractNumId="8" w15:restartNumberingAfterBreak="0">
     <w:nsid w:val="752C75D3"/>
     <w:multiLevelType w:val="hybridMultilevel"/>
     <w:tmpl w:val="79B8FAE2"/>
@@ -7954,7 +8360,7 @@
       </w:pPr>
     </w:lvl>
   </w:abstractNum>
-  <w:abstractNum w:abstractNumId="8" w15:restartNumberingAfterBreak="0">
+  <w:abstractNum w:abstractNumId="9" w15:restartNumberingAfterBreak="0">
     <w:nsid w:val="793776A5"/>
     <w:multiLevelType w:val="hybridMultilevel"/>
     <w:tmpl w:val="59BACE0E"/>
@@ -8070,13 +8476,13 @@
     <w:abstractNumId w:val="3"/>
   </w:num>
   <w:num w:numId="2" w16cid:durableId="257755696">
-    <w:abstractNumId w:val="6"/>
+    <w:abstractNumId w:val="7"/>
   </w:num>
   <w:num w:numId="3" w16cid:durableId="1485315075">
     <w:abstractNumId w:val="1"/>
   </w:num>
   <w:num w:numId="4" w16cid:durableId="1066493592">
-    <w:abstractNumId w:val="5"/>
+    <w:abstractNumId w:val="6"/>
   </w:num>
   <w:num w:numId="5" w16cid:durableId="2035223860">
     <w:abstractNumId w:val="0"/>
@@ -8085,13 +8491,16 @@
     <w:abstractNumId w:val="2"/>
   </w:num>
   <w:num w:numId="7" w16cid:durableId="1008488604">
-    <w:abstractNumId w:val="7"/>
+    <w:abstractNumId w:val="8"/>
   </w:num>
   <w:num w:numId="8" w16cid:durableId="1103038200">
     <w:abstractNumId w:val="4"/>
   </w:num>
   <w:num w:numId="9" w16cid:durableId="1157305180">
-    <w:abstractNumId w:val="8"/>
+    <w:abstractNumId w:val="9"/>
+  </w:num>
+  <w:num w:numId="10" w16cid:durableId="616064345">
+    <w:abstractNumId w:val="5"/>
   </w:num>
 </w:numbering>
 </file>

</xml_diff>